<commit_message>
Update date to Oct 2015
</commit_message>
<xml_diff>
--- a/!RU 06. More Personal Computing/06. Lab A. Launching Apps with Speech Commands (ru).docx
+++ b/!RU 06. More Personal Computing/06. Lab A. Launching Apps with Speech Commands (ru).docx
@@ -1,6 +1,6 @@
 
 <file path=word/document.xml><?xml version="1.0" encoding="utf-8"?>
-<w:document xmlns:wpc="http://schemas.microsoft.com/office/word/2010/wordprocessingCanvas" xmlns:mc="http://schemas.openxmlformats.org/markup-compatibility/2006" xmlns:o="urn:schemas-microsoft-com:office:office" xmlns:r="http://schemas.openxmlformats.org/officeDocument/2006/relationships" xmlns:m="http://schemas.openxmlformats.org/officeDocument/2006/math" xmlns:v="urn:schemas-microsoft-com:vml" xmlns:wp14="http://schemas.microsoft.com/office/word/2010/wordprocessingDrawing" xmlns:wp="http://schemas.openxmlformats.org/drawingml/2006/wordprocessingDrawing" xmlns:w10="urn:schemas-microsoft-com:office:word" xmlns:w="http://schemas.openxmlformats.org/wordprocessingml/2006/main" xmlns:w14="http://schemas.microsoft.com/office/word/2010/wordml" xmlns:w15="http://schemas.microsoft.com/office/word/2012/wordml" xmlns:wpg="http://schemas.microsoft.com/office/word/2010/wordprocessingGroup" xmlns:wpi="http://schemas.microsoft.com/office/word/2010/wordprocessingInk" xmlns:wne="http://schemas.microsoft.com/office/word/2006/wordml" xmlns:wps="http://schemas.microsoft.com/office/word/2010/wordprocessingShape" mc:Ignorable="w14 w15 wp14">
+<w:document xmlns:wpc="http://schemas.microsoft.com/office/word/2010/wordprocessingCanvas" xmlns:cx="http://schemas.microsoft.com/office/drawing/2014/chartex" xmlns:mc="http://schemas.openxmlformats.org/markup-compatibility/2006" xmlns:o="urn:schemas-microsoft-com:office:office" xmlns:r="http://schemas.openxmlformats.org/officeDocument/2006/relationships" xmlns:m="http://schemas.openxmlformats.org/officeDocument/2006/math" xmlns:v="urn:schemas-microsoft-com:vml" xmlns:wp14="http://schemas.microsoft.com/office/word/2010/wordprocessingDrawing" xmlns:wp="http://schemas.openxmlformats.org/drawingml/2006/wordprocessingDrawing" xmlns:w10="urn:schemas-microsoft-com:office:word" xmlns:w="http://schemas.openxmlformats.org/wordprocessingml/2006/main" xmlns:w14="http://schemas.microsoft.com/office/word/2010/wordml" xmlns:w15="http://schemas.microsoft.com/office/word/2012/wordml" xmlns:w16se="http://schemas.microsoft.com/office/word/2015/wordml/symex" xmlns:wpg="http://schemas.microsoft.com/office/word/2010/wordprocessingGroup" xmlns:wpi="http://schemas.microsoft.com/office/word/2010/wordprocessingInk" xmlns:wne="http://schemas.microsoft.com/office/word/2006/wordml" xmlns:wps="http://schemas.microsoft.com/office/word/2010/wordprocessingShape" mc:Ignorable="w14 w15 w16se wp14">
   <w:body>
     <w:p>
       <w:pPr>
@@ -26,7 +26,7 @@
       <w:r>
         <w:rPr>
           <w:noProof/>
-          <w:lang w:val="ru-RU" w:eastAsia="ru-RU" w:bidi="ar-SA"/>
+          <w:lang w:bidi="ar-SA"/>
         </w:rPr>
         <w:drawing>
           <wp:inline distT="0" distB="0" distL="0" distR="0">
@@ -151,7 +151,7 @@
           <w:szCs w:val="56"/>
           <w:lang w:val="ru-RU"/>
         </w:rPr>
-        <w:t>Курс</w:t>
+        <w:t>Запуск приложений</w:t>
       </w:r>
       <w:r>
         <w:rPr>
@@ -164,19 +164,6 @@
           <w:szCs w:val="56"/>
           <w:lang w:val="ru-RU"/>
         </w:rPr>
-        <w:t>: Запуск приложений</w:t>
-      </w:r>
-      <w:r>
-        <w:rPr>
-          <w:rFonts w:ascii="Segoe UI Light" w:hAnsi="Segoe UI Light" w:cs="Segoe UI Light"/>
-          <w:bCs w:val="0"/>
-          <w:i w:val="0"/>
-          <w:noProof/>
-          <w:color w:val="32B4FA"/>
-          <w:sz w:val="56"/>
-          <w:szCs w:val="56"/>
-          <w:lang w:val="ru-RU"/>
-        </w:rPr>
         <w:t xml:space="preserve"> при помощи голосовых команд</w:t>
       </w:r>
     </w:p>
@@ -211,10 +198,12 @@
         <w:rPr>
           <w:lang w:val="ru-RU"/>
         </w:rPr>
-        <w:t>Сентябрь</w:t>
-      </w:r>
-      <w:r>
-        <w:t xml:space="preserve"> 2015 </w:t>
+        <w:t xml:space="preserve">Октябрь </w:t>
+      </w:r>
+      <w:bookmarkStart w:id="0" w:name="_GoBack"/>
+      <w:bookmarkEnd w:id="0"/>
+      <w:r>
+        <w:t xml:space="preserve">2015 </w:t>
       </w:r>
       <w:r>
         <w:rPr>
@@ -371,7 +360,7 @@
       <w:r>
         <w:rPr>
           <w:noProof/>
-          <w:lang w:val="ru-RU" w:eastAsia="ru-RU" w:bidi="ar-SA"/>
+          <w:lang w:bidi="ar-SA"/>
         </w:rPr>
         <w:drawing>
           <wp:inline distT="0" distB="0" distL="0" distR="0">
@@ -425,7 +414,7 @@
         </w:rPr>
       </w:pPr>
     </w:p>
-    <w:bookmarkStart w:id="0" w:name="_Toc431847314" w:displacedByCustomXml="next"/>
+    <w:bookmarkStart w:id="1" w:name="_Toc431847314" w:displacedByCustomXml="next"/>
     <w:sdt>
       <w:sdtPr>
         <w:rPr>
@@ -439,6 +428,7 @@
         </w:placeholder>
         <w:text/>
       </w:sdtPr>
+      <w:sdtEndPr/>
       <w:sdtContent>
         <w:p>
           <w:pPr>
@@ -456,7 +446,7 @@
         </w:p>
       </w:sdtContent>
     </w:sdt>
-    <w:bookmarkEnd w:id="0"/>
+    <w:bookmarkEnd w:id="1"/>
     <w:p>
       <w:pPr>
         <w:rPr>
@@ -797,7 +787,7 @@
           <w:lang w:val="ru-RU"/>
         </w:rPr>
       </w:pPr>
-      <w:bookmarkStart w:id="1" w:name="_Toc157870738"/>
+      <w:bookmarkStart w:id="2" w:name="_Toc157870738"/>
       <w:r>
         <w:rPr>
           <w:rFonts w:eastAsia="Arial Unicode MS"/>
@@ -1250,7 +1240,7 @@
         <w:t>.</w:t>
       </w:r>
     </w:p>
-    <w:bookmarkEnd w:id="1"/>
+    <w:bookmarkEnd w:id="2"/>
     <w:p>
       <w:pPr>
         <w:pStyle w:val="ppBodyText"/>
@@ -1259,7 +1249,7 @@
         </w:rPr>
       </w:pPr>
     </w:p>
-    <w:bookmarkStart w:id="2" w:name="_Toc431847315" w:displacedByCustomXml="next"/>
+    <w:bookmarkStart w:id="3" w:name="_Toc431847315" w:displacedByCustomXml="next"/>
     <w:sdt>
       <w:sdtPr>
         <w:rPr>
@@ -1273,6 +1263,7 @@
         </w:placeholder>
         <w:text/>
       </w:sdtPr>
+      <w:sdtEndPr/>
       <w:sdtContent>
         <w:p>
           <w:pPr>
@@ -1302,7 +1293,7 @@
         </w:p>
       </w:sdtContent>
     </w:sdt>
-    <w:bookmarkEnd w:id="2"/>
+    <w:bookmarkEnd w:id="3"/>
     <w:p>
       <w:pPr>
         <w:pStyle w:val="af6"/>
@@ -1414,16 +1405,16 @@
           <w:lang w:val="ru-RU"/>
         </w:rPr>
       </w:pPr>
-      <w:bookmarkStart w:id="3" w:name="_Toc430248758"/>
-      <w:bookmarkStart w:id="4" w:name="_Toc431847316"/>
+      <w:bookmarkStart w:id="4" w:name="_Toc430248758"/>
+      <w:bookmarkStart w:id="5" w:name="_Toc431847316"/>
       <w:r>
         <w:rPr>
           <w:lang w:val="ru-RU"/>
         </w:rPr>
         <w:t>Задача 1 – Создать шаблон приложения Universal Windows</w:t>
       </w:r>
-      <w:bookmarkEnd w:id="3"/>
       <w:bookmarkEnd w:id="4"/>
+      <w:bookmarkEnd w:id="5"/>
     </w:p>
     <w:p>
       <w:pPr>
@@ -1650,7 +1641,7 @@
       </w:pPr>
       <w:r>
         <w:rPr>
-          <w:lang w:val="ru-RU" w:eastAsia="ru-RU" w:bidi="ar-SA"/>
+          <w:lang w:bidi="ar-SA"/>
         </w:rPr>
         <w:lastRenderedPageBreak/>
         <w:drawing>
@@ -1818,7 +1809,7 @@
       </w:pPr>
       <w:r>
         <w:rPr>
-          <w:lang w:val="ru-RU" w:eastAsia="ru-RU" w:bidi="ar-SA"/>
+          <w:lang w:bidi="ar-SA"/>
         </w:rPr>
         <w:drawing>
           <wp:inline distT="0" distB="0" distL="0" distR="0" wp14:anchorId="07D0C671" wp14:editId="6F5995B2">
@@ -1946,7 +1937,7 @@
       </w:pPr>
       <w:r>
         <w:rPr>
-          <w:lang w:val="ru-RU" w:eastAsia="ru-RU" w:bidi="ar-SA"/>
+          <w:lang w:bidi="ar-SA"/>
         </w:rPr>
         <w:lastRenderedPageBreak/>
         <w:drawing>
@@ -2195,14 +2186,14 @@
           <w:lang w:val="ru-RU"/>
         </w:rPr>
       </w:pPr>
-      <w:bookmarkStart w:id="5" w:name="_Toc431847317"/>
+      <w:bookmarkStart w:id="6" w:name="_Toc431847317"/>
       <w:r>
         <w:rPr>
           <w:lang w:val="ru-RU"/>
         </w:rPr>
         <w:t>Задача 2 – Создайте файл определения голосовых команд</w:t>
       </w:r>
-      <w:bookmarkEnd w:id="5"/>
+      <w:bookmarkEnd w:id="6"/>
     </w:p>
     <w:p>
       <w:pPr>
@@ -2324,7 +2315,6 @@
       <w:r>
         <w:rPr>
           <w:noProof/>
-          <w:lang w:val="ru-RU" w:eastAsia="ru-RU"/>
         </w:rPr>
         <w:lastRenderedPageBreak/>
         <w:drawing>
@@ -2596,13 +2586,7 @@
         <w:rPr>
           <w:lang w:val="ru-RU"/>
         </w:rPr>
-        <w:t xml:space="preserve">    &lt;!</w:t>
-      </w:r>
-      <w:r>
-        <w:rPr>
-          <w:lang w:val="ru-RU"/>
-        </w:rPr>
-        <w:t>—</w:t>
+        <w:t xml:space="preserve">    &lt;!—</w:t>
       </w:r>
       <w:r>
         <w:rPr>
@@ -2633,13 +2617,7 @@
         <w:t xml:space="preserve">    </w:t>
       </w:r>
       <w:r>
-        <w:t>&lt;!-- &lt;CommandSet xml:lang="de-de" Name="HoLCommandSet_de-de"</w:t>
-      </w:r>
-      <w:r>
-        <w:t>/</w:t>
-      </w:r>
-      <w:r>
-        <w:t>&gt; --&gt;</w:t>
+        <w:t>&lt;!-- &lt;CommandSet xml:lang="de-de" Name="HoLCommandSet_de-de"/&gt; --&gt;</w:t>
       </w:r>
     </w:p>
     <w:p>
@@ -3353,7 +3331,7 @@
           <w:lang w:val="ru-RU"/>
         </w:rPr>
       </w:pPr>
-      <w:bookmarkStart w:id="6" w:name="_Toc431847318"/>
+      <w:bookmarkStart w:id="7" w:name="_Toc431847318"/>
       <w:r>
         <w:rPr>
           <w:lang w:val="ru-RU"/>
@@ -3372,7 +3350,7 @@
         </w:rPr>
         <w:t>определения голосовых команд</w:t>
       </w:r>
-      <w:bookmarkEnd w:id="6"/>
+      <w:bookmarkEnd w:id="7"/>
     </w:p>
     <w:p>
       <w:pPr>
@@ -3765,7 +3743,7 @@
           <w:lang w:val="ru-RU"/>
         </w:rPr>
       </w:pPr>
-      <w:bookmarkStart w:id="7" w:name="_Toc431847319"/>
+      <w:bookmarkStart w:id="8" w:name="_Toc431847319"/>
       <w:r>
         <w:rPr>
           <w:lang w:val="ru-RU"/>
@@ -3796,7 +3774,7 @@
         </w:rPr>
         <w:t>голосовой команд</w:t>
       </w:r>
-      <w:bookmarkEnd w:id="7"/>
+      <w:bookmarkEnd w:id="8"/>
       <w:r>
         <w:rPr>
           <w:lang w:val="ru-RU"/>
@@ -5097,7 +5075,6 @@
         <w:pStyle w:val="ppCode"/>
       </w:pPr>
       <w:r>
-        <w:lastRenderedPageBreak/>
         <w:t xml:space="preserve">    }</w:t>
       </w:r>
     </w:p>
@@ -5902,7 +5879,6 @@
       <w:r>
         <w:rPr>
           <w:noProof/>
-          <w:lang w:val="ru-RU" w:eastAsia="ru-RU"/>
         </w:rPr>
         <w:drawing>
           <wp:inline distT="0" distB="0" distL="0" distR="0">
@@ -6502,7 +6478,6 @@
       <w:r>
         <w:rPr>
           <w:noProof/>
-          <w:lang w:val="ru-RU" w:eastAsia="ru-RU"/>
         </w:rPr>
         <w:drawing>
           <wp:inline distT="0" distB="0" distL="0" distR="0">
@@ -6670,7 +6645,7 @@
           <w:lang w:val="ru-RU"/>
         </w:rPr>
       </w:pPr>
-      <w:bookmarkStart w:id="8" w:name="_Toc431847320"/>
+      <w:bookmarkStart w:id="9" w:name="_Toc431847320"/>
       <w:r>
         <w:rPr>
           <w:lang w:val="ru-RU"/>
@@ -6692,7 +6667,7 @@
         <w:lastRenderedPageBreak/>
         <w:t>Упражнение 2: Используйте голосовую команду, чтобы изменить вид приложения</w:t>
       </w:r>
-      <w:bookmarkEnd w:id="8"/>
+      <w:bookmarkEnd w:id="9"/>
     </w:p>
     <w:p>
       <w:pPr>
@@ -6727,14 +6702,14 @@
           <w:lang w:val="ru-RU"/>
         </w:rPr>
       </w:pPr>
-      <w:bookmarkStart w:id="9" w:name="_Toc431847321"/>
+      <w:bookmarkStart w:id="10" w:name="_Toc431847321"/>
       <w:r>
         <w:rPr>
           <w:lang w:val="ru-RU"/>
         </w:rPr>
         <w:t>Задача 1 – Установите цвет фона</w:t>
       </w:r>
-      <w:bookmarkEnd w:id="9"/>
+      <w:bookmarkEnd w:id="10"/>
     </w:p>
     <w:p>
       <w:pPr>
@@ -6975,7 +6950,6 @@
       <w:r>
         <w:rPr>
           <w:noProof/>
-          <w:lang w:val="ru-RU" w:eastAsia="ru-RU"/>
         </w:rPr>
         <w:drawing>
           <wp:inline distT="0" distB="0" distL="0" distR="0">
@@ -7118,7 +7092,7 @@
           <w:lang w:val="ru-RU"/>
         </w:rPr>
       </w:pPr>
-      <w:bookmarkStart w:id="10" w:name="_Toc431847322"/>
+      <w:bookmarkStart w:id="11" w:name="_Toc431847322"/>
       <w:r>
         <w:rPr>
           <w:lang w:val="ru-RU"/>
@@ -7126,7 +7100,7 @@
         <w:lastRenderedPageBreak/>
         <w:t>Задача 2 – Создайте голосовую команду, чтобы вызвать изменение цвета</w:t>
       </w:r>
-      <w:bookmarkEnd w:id="10"/>
+      <w:bookmarkEnd w:id="11"/>
     </w:p>
     <w:p>
       <w:pPr>
@@ -7916,7 +7890,6 @@
       <w:r>
         <w:rPr>
           <w:noProof/>
-          <w:lang w:val="ru-RU" w:eastAsia="ru-RU"/>
         </w:rPr>
         <w:drawing>
           <wp:inline distT="0" distB="0" distL="0" distR="0">
@@ -8117,8 +8090,8 @@
           <w:lang w:val="ru-RU"/>
         </w:rPr>
       </w:pPr>
-      <w:bookmarkStart w:id="11" w:name="_Toc430736706"/>
-      <w:bookmarkStart w:id="12" w:name="_Toc431847323"/>
+      <w:bookmarkStart w:id="12" w:name="_Toc430736706"/>
+      <w:bookmarkStart w:id="13" w:name="_Toc431847323"/>
       <w:r>
         <w:rPr>
           <w:lang w:val="ru-RU"/>
@@ -8131,8 +8104,8 @@
         </w:rPr>
         <w:t xml:space="preserve"> на голосовую команду при помощи фоновой задачи</w:t>
       </w:r>
-      <w:bookmarkEnd w:id="11"/>
       <w:bookmarkEnd w:id="12"/>
+      <w:bookmarkEnd w:id="13"/>
     </w:p>
     <w:p>
       <w:pPr>
@@ -8189,22 +8162,22 @@
           <w:lang w:val="ru-RU"/>
         </w:rPr>
       </w:pPr>
-      <w:bookmarkStart w:id="13" w:name="_Toc430736707"/>
-      <w:bookmarkStart w:id="14" w:name="_Toc431847324"/>
+      <w:bookmarkStart w:id="14" w:name="_Toc430736707"/>
+      <w:bookmarkStart w:id="15" w:name="_Toc431847324"/>
       <w:r>
         <w:rPr>
           <w:lang w:val="ru-RU"/>
         </w:rPr>
         <w:t xml:space="preserve">Задача 1 – </w:t>
       </w:r>
-      <w:bookmarkEnd w:id="13"/>
+      <w:bookmarkEnd w:id="14"/>
       <w:r>
         <w:rPr>
           <w:lang w:val="ru-RU"/>
         </w:rPr>
         <w:t>Создайте компонент времени выполнения Windows</w:t>
       </w:r>
-      <w:bookmarkEnd w:id="14"/>
+      <w:bookmarkEnd w:id="15"/>
     </w:p>
     <w:p>
       <w:pPr>
@@ -8350,7 +8323,6 @@
       <w:r>
         <w:rPr>
           <w:noProof/>
-          <w:lang w:val="ru-RU" w:eastAsia="ru-RU"/>
         </w:rPr>
         <w:drawing>
           <wp:inline distT="0" distB="0" distL="0" distR="0">
@@ -8538,7 +8510,6 @@
       <w:r>
         <w:rPr>
           <w:noProof/>
-          <w:lang w:val="ru-RU" w:eastAsia="ru-RU"/>
         </w:rPr>
         <w:lastRenderedPageBreak/>
         <w:drawing>
@@ -8723,7 +8694,6 @@
       <w:r>
         <w:rPr>
           <w:noProof/>
-          <w:lang w:val="ru-RU" w:eastAsia="ru-RU"/>
         </w:rPr>
         <w:drawing>
           <wp:inline distT="0" distB="0" distL="0" distR="0">
@@ -8868,7 +8838,7 @@
           <w:lang w:val="ru-RU"/>
         </w:rPr>
       </w:pPr>
-      <w:bookmarkStart w:id="15" w:name="_Toc431847325"/>
+      <w:bookmarkStart w:id="16" w:name="_Toc431847325"/>
       <w:r>
         <w:rPr>
           <w:lang w:val="ru-RU"/>
@@ -8902,7 +8872,7 @@
         </w:rPr>
         <w:t>на VoiceCommandService</w:t>
       </w:r>
-      <w:bookmarkEnd w:id="15"/>
+      <w:bookmarkEnd w:id="16"/>
     </w:p>
     <w:p>
       <w:pPr>
@@ -9252,14 +9222,14 @@
           <w:lang w:val="ru-RU"/>
         </w:rPr>
       </w:pPr>
-      <w:bookmarkStart w:id="16" w:name="_Toc431847326"/>
+      <w:bookmarkStart w:id="17" w:name="_Toc431847326"/>
       <w:r>
         <w:rPr>
           <w:lang w:val="ru-RU"/>
         </w:rPr>
         <w:t>Задача 3 – Зарегистрируйте сервис в манифесте приложения</w:t>
       </w:r>
-      <w:bookmarkEnd w:id="16"/>
+      <w:bookmarkEnd w:id="17"/>
     </w:p>
     <w:p>
       <w:pPr>
@@ -9467,7 +9437,6 @@
       <w:r>
         <w:rPr>
           <w:noProof/>
-          <w:lang w:val="ru-RU" w:eastAsia="ru-RU"/>
         </w:rPr>
         <w:lastRenderedPageBreak/>
         <w:drawing>
@@ -9745,7 +9714,6 @@
       <w:r>
         <w:rPr>
           <w:noProof/>
-          <w:lang w:val="ru-RU" w:eastAsia="ru-RU"/>
         </w:rPr>
         <w:drawing>
           <wp:inline distT="0" distB="0" distL="0" distR="0">
@@ -9978,14 +9946,14 @@
           <w:lang w:val="ru-RU"/>
         </w:rPr>
       </w:pPr>
-      <w:bookmarkStart w:id="17" w:name="_Toc431847327"/>
+      <w:bookmarkStart w:id="18" w:name="_Toc431847327"/>
       <w:r>
         <w:rPr>
           <w:lang w:val="ru-RU"/>
         </w:rPr>
         <w:t>Задача 4 – Обработайте входящую команду в сервисе</w:t>
       </w:r>
-      <w:bookmarkEnd w:id="17"/>
+      <w:bookmarkEnd w:id="18"/>
     </w:p>
     <w:p>
       <w:pPr>
@@ -11483,23 +11451,23 @@
         <w:rPr>
           <w:color w:val="FF0000"/>
         </w:rPr>
+        <w:t>if (triggerDetails != null &amp;&amp; triggerDetails.Name == "HolVoiceCommandService")</w:t>
+      </w:r>
+    </w:p>
+    <w:p>
+      <w:pPr>
+        <w:pStyle w:val="ppCode"/>
+        <w:rPr>
+          <w:color w:val="FF0000"/>
+          <w:lang w:val="ru-RU"/>
+        </w:rPr>
+      </w:pPr>
+      <w:r>
+        <w:rPr>
+          <w:color w:val="FF0000"/>
+          <w:lang w:val="ru-RU"/>
+        </w:rPr>
         <w:lastRenderedPageBreak/>
-        <w:t>if (triggerDetails != null &amp;&amp; triggerDetails.Name == "HolVoiceCommandService")</w:t>
-      </w:r>
-    </w:p>
-    <w:p>
-      <w:pPr>
-        <w:pStyle w:val="ppCode"/>
-        <w:rPr>
-          <w:color w:val="FF0000"/>
-          <w:lang w:val="ru-RU"/>
-        </w:rPr>
-      </w:pPr>
-      <w:r>
-        <w:rPr>
-          <w:color w:val="FF0000"/>
-          <w:lang w:val="ru-RU"/>
-        </w:rPr>
         <w:t>{</w:t>
       </w:r>
     </w:p>
@@ -12536,14 +12504,14 @@
           <w:lang w:val="ru-RU"/>
         </w:rPr>
       </w:pPr>
-      <w:bookmarkStart w:id="18" w:name="_Toc431847328"/>
+      <w:bookmarkStart w:id="19" w:name="_Toc431847328"/>
       <w:r>
         <w:rPr>
           <w:lang w:val="ru-RU"/>
         </w:rPr>
         <w:t>Задача 5 – Начните работу со своим приложением через фоновую задачу</w:t>
       </w:r>
-      <w:bookmarkEnd w:id="18"/>
+      <w:bookmarkEnd w:id="19"/>
     </w:p>
     <w:p>
       <w:pPr>
@@ -12716,7 +12684,6 @@
       <w:r>
         <w:rPr>
           <w:noProof/>
-          <w:lang w:val="ru-RU" w:eastAsia="ru-RU"/>
         </w:rPr>
         <w:lastRenderedPageBreak/>
         <w:drawing>
@@ -12961,7 +12928,7 @@
         </w:rPr>
       </w:pPr>
     </w:p>
-    <w:bookmarkStart w:id="19" w:name="_Toc431847329" w:displacedByCustomXml="next"/>
+    <w:bookmarkStart w:id="20" w:name="_Toc431847329" w:displacedByCustomXml="next"/>
     <w:sdt>
       <w:sdtPr>
         <w:rPr>
@@ -12976,6 +12943,7 @@
         </w:placeholder>
         <w:text/>
       </w:sdtPr>
+      <w:sdtEndPr/>
       <w:sdtContent>
         <w:p>
           <w:pPr>
@@ -12995,7 +12963,7 @@
         </w:p>
       </w:sdtContent>
     </w:sdt>
-    <w:bookmarkEnd w:id="19"/>
+    <w:bookmarkEnd w:id="20"/>
     <w:p>
       <w:pPr>
         <w:pStyle w:val="ppBodyText"/>
@@ -13075,8 +13043,6 @@
         </w:rPr>
         <w:t>и получения ответа из фоновой задачи. Вы также научились регистрировать и различать голосовые команды.</w:t>
       </w:r>
-      <w:bookmarkStart w:id="20" w:name="_GoBack"/>
-      <w:bookmarkEnd w:id="20"/>
     </w:p>
     <w:sectPr>
       <w:footerReference w:type="default" r:id="rId27"/>
@@ -13091,7 +13057,7 @@
 </file>
 
 <file path=word/endnotes.xml><?xml version="1.0" encoding="utf-8"?>
-<w:endnotes xmlns:wpc="http://schemas.microsoft.com/office/word/2010/wordprocessingCanvas" xmlns:mc="http://schemas.openxmlformats.org/markup-compatibility/2006" xmlns:o="urn:schemas-microsoft-com:office:office" xmlns:r="http://schemas.openxmlformats.org/officeDocument/2006/relationships" xmlns:m="http://schemas.openxmlformats.org/officeDocument/2006/math" xmlns:v="urn:schemas-microsoft-com:vml" xmlns:wp14="http://schemas.microsoft.com/office/word/2010/wordprocessingDrawing" xmlns:wp="http://schemas.openxmlformats.org/drawingml/2006/wordprocessingDrawing" xmlns:w10="urn:schemas-microsoft-com:office:word" xmlns:w="http://schemas.openxmlformats.org/wordprocessingml/2006/main" xmlns:w14="http://schemas.microsoft.com/office/word/2010/wordml" xmlns:w15="http://schemas.microsoft.com/office/word/2012/wordml" xmlns:wpg="http://schemas.microsoft.com/office/word/2010/wordprocessingGroup" xmlns:wpi="http://schemas.microsoft.com/office/word/2010/wordprocessingInk" xmlns:wne="http://schemas.microsoft.com/office/word/2006/wordml" xmlns:wps="http://schemas.microsoft.com/office/word/2010/wordprocessingShape" mc:Ignorable="w14 w15 wp14">
+<w:endnotes xmlns:wpc="http://schemas.microsoft.com/office/word/2010/wordprocessingCanvas" xmlns:cx="http://schemas.microsoft.com/office/drawing/2014/chartex" xmlns:mc="http://schemas.openxmlformats.org/markup-compatibility/2006" xmlns:o="urn:schemas-microsoft-com:office:office" xmlns:r="http://schemas.openxmlformats.org/officeDocument/2006/relationships" xmlns:m="http://schemas.openxmlformats.org/officeDocument/2006/math" xmlns:v="urn:schemas-microsoft-com:vml" xmlns:wp14="http://schemas.microsoft.com/office/word/2010/wordprocessingDrawing" xmlns:wp="http://schemas.openxmlformats.org/drawingml/2006/wordprocessingDrawing" xmlns:w10="urn:schemas-microsoft-com:office:word" xmlns:w="http://schemas.openxmlformats.org/wordprocessingml/2006/main" xmlns:w14="http://schemas.microsoft.com/office/word/2010/wordml" xmlns:w15="http://schemas.microsoft.com/office/word/2012/wordml" xmlns:w16se="http://schemas.microsoft.com/office/word/2015/wordml/symex" xmlns:wpg="http://schemas.microsoft.com/office/word/2010/wordprocessingGroup" xmlns:wpi="http://schemas.microsoft.com/office/word/2010/wordprocessingInk" xmlns:wne="http://schemas.microsoft.com/office/word/2006/wordml" xmlns:wps="http://schemas.microsoft.com/office/word/2010/wordprocessingShape" mc:Ignorable="w14 w15 w16se wp14">
   <w:endnote w:type="separator" w:id="-1">
     <w:p>
       <w:pPr>
@@ -13116,7 +13082,7 @@
 </file>
 
 <file path=word/footer1.xml><?xml version="1.0" encoding="utf-8"?>
-<w:ftr xmlns:wpc="http://schemas.microsoft.com/office/word/2010/wordprocessingCanvas" xmlns:mc="http://schemas.openxmlformats.org/markup-compatibility/2006" xmlns:o="urn:schemas-microsoft-com:office:office" xmlns:r="http://schemas.openxmlformats.org/officeDocument/2006/relationships" xmlns:m="http://schemas.openxmlformats.org/officeDocument/2006/math" xmlns:v="urn:schemas-microsoft-com:vml" xmlns:wp14="http://schemas.microsoft.com/office/word/2010/wordprocessingDrawing" xmlns:wp="http://schemas.openxmlformats.org/drawingml/2006/wordprocessingDrawing" xmlns:w10="urn:schemas-microsoft-com:office:word" xmlns:w="http://schemas.openxmlformats.org/wordprocessingml/2006/main" xmlns:w14="http://schemas.microsoft.com/office/word/2010/wordml" xmlns:w15="http://schemas.microsoft.com/office/word/2012/wordml" xmlns:wpg="http://schemas.microsoft.com/office/word/2010/wordprocessingGroup" xmlns:wpi="http://schemas.microsoft.com/office/word/2010/wordprocessingInk" xmlns:wne="http://schemas.microsoft.com/office/word/2006/wordml" xmlns:wps="http://schemas.microsoft.com/office/word/2010/wordprocessingShape" mc:Ignorable="w14 w15 wp14">
+<w:ftr xmlns:wpc="http://schemas.microsoft.com/office/word/2010/wordprocessingCanvas" xmlns:cx="http://schemas.microsoft.com/office/drawing/2014/chartex" xmlns:mc="http://schemas.openxmlformats.org/markup-compatibility/2006" xmlns:o="urn:schemas-microsoft-com:office:office" xmlns:r="http://schemas.openxmlformats.org/officeDocument/2006/relationships" xmlns:m="http://schemas.openxmlformats.org/officeDocument/2006/math" xmlns:v="urn:schemas-microsoft-com:vml" xmlns:wp14="http://schemas.microsoft.com/office/word/2010/wordprocessingDrawing" xmlns:wp="http://schemas.openxmlformats.org/drawingml/2006/wordprocessingDrawing" xmlns:w10="urn:schemas-microsoft-com:office:word" xmlns:w="http://schemas.openxmlformats.org/wordprocessingml/2006/main" xmlns:w14="http://schemas.microsoft.com/office/word/2010/wordml" xmlns:w15="http://schemas.microsoft.com/office/word/2012/wordml" xmlns:w16se="http://schemas.microsoft.com/office/word/2015/wordml/symex" xmlns:wpg="http://schemas.microsoft.com/office/word/2010/wordprocessingGroup" xmlns:wpi="http://schemas.microsoft.com/office/word/2010/wordprocessingInk" xmlns:wne="http://schemas.microsoft.com/office/word/2006/wordml" xmlns:wps="http://schemas.microsoft.com/office/word/2010/wordprocessingShape" mc:Ignorable="w14 w15 w16se wp14">
   <w:p>
     <w:pPr>
       <w:pStyle w:val="a9"/>
@@ -13152,7 +13118,7 @@
           <w:rPr>
             <w:noProof/>
           </w:rPr>
-          <w:t>26</w:t>
+          <w:t>2</w:t>
         </w:r>
         <w:r>
           <w:rPr>
@@ -13172,7 +13138,7 @@
 </file>
 
 <file path=word/footnotes.xml><?xml version="1.0" encoding="utf-8"?>
-<w:footnotes xmlns:wpc="http://schemas.microsoft.com/office/word/2010/wordprocessingCanvas" xmlns:mc="http://schemas.openxmlformats.org/markup-compatibility/2006" xmlns:o="urn:schemas-microsoft-com:office:office" xmlns:r="http://schemas.openxmlformats.org/officeDocument/2006/relationships" xmlns:m="http://schemas.openxmlformats.org/officeDocument/2006/math" xmlns:v="urn:schemas-microsoft-com:vml" xmlns:wp14="http://schemas.microsoft.com/office/word/2010/wordprocessingDrawing" xmlns:wp="http://schemas.openxmlformats.org/drawingml/2006/wordprocessingDrawing" xmlns:w10="urn:schemas-microsoft-com:office:word" xmlns:w="http://schemas.openxmlformats.org/wordprocessingml/2006/main" xmlns:w14="http://schemas.microsoft.com/office/word/2010/wordml" xmlns:w15="http://schemas.microsoft.com/office/word/2012/wordml" xmlns:wpg="http://schemas.microsoft.com/office/word/2010/wordprocessingGroup" xmlns:wpi="http://schemas.microsoft.com/office/word/2010/wordprocessingInk" xmlns:wne="http://schemas.microsoft.com/office/word/2006/wordml" xmlns:wps="http://schemas.microsoft.com/office/word/2010/wordprocessingShape" mc:Ignorable="w14 w15 wp14">
+<w:footnotes xmlns:wpc="http://schemas.microsoft.com/office/word/2010/wordprocessingCanvas" xmlns:cx="http://schemas.microsoft.com/office/drawing/2014/chartex" xmlns:mc="http://schemas.openxmlformats.org/markup-compatibility/2006" xmlns:o="urn:schemas-microsoft-com:office:office" xmlns:r="http://schemas.openxmlformats.org/officeDocument/2006/relationships" xmlns:m="http://schemas.openxmlformats.org/officeDocument/2006/math" xmlns:v="urn:schemas-microsoft-com:vml" xmlns:wp14="http://schemas.microsoft.com/office/word/2010/wordprocessingDrawing" xmlns:wp="http://schemas.openxmlformats.org/drawingml/2006/wordprocessingDrawing" xmlns:w10="urn:schemas-microsoft-com:office:word" xmlns:w="http://schemas.openxmlformats.org/wordprocessingml/2006/main" xmlns:w14="http://schemas.microsoft.com/office/word/2010/wordml" xmlns:w15="http://schemas.microsoft.com/office/word/2012/wordml" xmlns:w16se="http://schemas.microsoft.com/office/word/2015/wordml/symex" xmlns:wpg="http://schemas.microsoft.com/office/word/2010/wordprocessingGroup" xmlns:wpi="http://schemas.microsoft.com/office/word/2010/wordprocessingInk" xmlns:wne="http://schemas.microsoft.com/office/word/2006/wordml" xmlns:wps="http://schemas.microsoft.com/office/word/2010/wordprocessingShape" mc:Ignorable="w14 w15 w16se wp14">
   <w:footnote w:type="separator" w:id="-1">
     <w:p>
       <w:pPr>
@@ -13197,7 +13163,7 @@
 </file>
 
 <file path=word/numbering.xml><?xml version="1.0" encoding="utf-8"?>
-<w:numbering xmlns:wpc="http://schemas.microsoft.com/office/word/2010/wordprocessingCanvas" xmlns:mc="http://schemas.openxmlformats.org/markup-compatibility/2006" xmlns:o="urn:schemas-microsoft-com:office:office" xmlns:r="http://schemas.openxmlformats.org/officeDocument/2006/relationships" xmlns:m="http://schemas.openxmlformats.org/officeDocument/2006/math" xmlns:v="urn:schemas-microsoft-com:vml" xmlns:wp14="http://schemas.microsoft.com/office/word/2010/wordprocessingDrawing" xmlns:wp="http://schemas.openxmlformats.org/drawingml/2006/wordprocessingDrawing" xmlns:w10="urn:schemas-microsoft-com:office:word" xmlns:w="http://schemas.openxmlformats.org/wordprocessingml/2006/main" xmlns:w14="http://schemas.microsoft.com/office/word/2010/wordml" xmlns:w15="http://schemas.microsoft.com/office/word/2012/wordml" xmlns:wpg="http://schemas.microsoft.com/office/word/2010/wordprocessingGroup" xmlns:wpi="http://schemas.microsoft.com/office/word/2010/wordprocessingInk" xmlns:wne="http://schemas.microsoft.com/office/word/2006/wordml" xmlns:wps="http://schemas.microsoft.com/office/word/2010/wordprocessingShape" mc:Ignorable="w14 w15 wp14">
+<w:numbering xmlns:wpc="http://schemas.microsoft.com/office/word/2010/wordprocessingCanvas" xmlns:cx="http://schemas.microsoft.com/office/drawing/2014/chartex" xmlns:mc="http://schemas.openxmlformats.org/markup-compatibility/2006" xmlns:o="urn:schemas-microsoft-com:office:office" xmlns:r="http://schemas.openxmlformats.org/officeDocument/2006/relationships" xmlns:m="http://schemas.openxmlformats.org/officeDocument/2006/math" xmlns:v="urn:schemas-microsoft-com:vml" xmlns:wp14="http://schemas.microsoft.com/office/word/2010/wordprocessingDrawing" xmlns:wp="http://schemas.openxmlformats.org/drawingml/2006/wordprocessingDrawing" xmlns:w10="urn:schemas-microsoft-com:office:word" xmlns:w="http://schemas.openxmlformats.org/wordprocessingml/2006/main" xmlns:w14="http://schemas.microsoft.com/office/word/2010/wordml" xmlns:w15="http://schemas.microsoft.com/office/word/2012/wordml" xmlns:w16se="http://schemas.microsoft.com/office/word/2015/wordml/symex" xmlns:wpg="http://schemas.microsoft.com/office/word/2010/wordprocessingGroup" xmlns:wpi="http://schemas.microsoft.com/office/word/2010/wordprocessingInk" xmlns:wne="http://schemas.microsoft.com/office/word/2006/wordml" xmlns:wps="http://schemas.microsoft.com/office/word/2010/wordprocessingShape" mc:Ignorable="w14 w15 w16se wp14">
   <w:abstractNum w:abstractNumId="0" w15:restartNumberingAfterBreak="0">
     <w:nsid w:val="FFFFFF1D"/>
     <w:multiLevelType w:val="multilevel"/>
@@ -15264,7 +15230,7 @@
 </file>
 
 <file path=word/styles.xml><?xml version="1.0" encoding="utf-8"?>
-<w:styles xmlns:mc="http://schemas.openxmlformats.org/markup-compatibility/2006" xmlns:r="http://schemas.openxmlformats.org/officeDocument/2006/relationships" xmlns:w="http://schemas.openxmlformats.org/wordprocessingml/2006/main" xmlns:w14="http://schemas.microsoft.com/office/word/2010/wordml" xmlns:w15="http://schemas.microsoft.com/office/word/2012/wordml" mc:Ignorable="w14 w15">
+<w:styles xmlns:mc="http://schemas.openxmlformats.org/markup-compatibility/2006" xmlns:r="http://schemas.openxmlformats.org/officeDocument/2006/relationships" xmlns:w="http://schemas.openxmlformats.org/wordprocessingml/2006/main" xmlns:w14="http://schemas.microsoft.com/office/word/2010/wordml" xmlns:w15="http://schemas.microsoft.com/office/word/2012/wordml" xmlns:w16se="http://schemas.microsoft.com/office/word/2015/wordml/symex" mc:Ignorable="w14 w15 w16se">
   <w:docDefaults>
     <w:rPrDefault>
       <w:rPr>
@@ -16712,7 +16678,7 @@
     </w:rPr>
   </w:style>
   <w:style w:type="character" w:customStyle="1" w:styleId="ab">
-    <w:name w:val="Название Знак"/>
+    <w:name w:val="Заголовок Знак"/>
     <w:basedOn w:val="a0"/>
     <w:link w:val="a3"/>
     <w:uiPriority w:val="10"/>
@@ -17261,7 +17227,7 @@
 </file>
 
 <file path=word/glossary/document.xml><?xml version="1.0" encoding="utf-8"?>
-<w:glossaryDocument xmlns:wpc="http://schemas.microsoft.com/office/word/2010/wordprocessingCanvas" xmlns:mc="http://schemas.openxmlformats.org/markup-compatibility/2006" xmlns:o="urn:schemas-microsoft-com:office:office" xmlns:r="http://schemas.openxmlformats.org/officeDocument/2006/relationships" xmlns:m="http://schemas.openxmlformats.org/officeDocument/2006/math" xmlns:v="urn:schemas-microsoft-com:vml" xmlns:wp14="http://schemas.microsoft.com/office/word/2010/wordprocessingDrawing" xmlns:wp="http://schemas.openxmlformats.org/drawingml/2006/wordprocessingDrawing" xmlns:w10="urn:schemas-microsoft-com:office:word" xmlns:w="http://schemas.openxmlformats.org/wordprocessingml/2006/main" xmlns:w14="http://schemas.microsoft.com/office/word/2010/wordml" xmlns:w15="http://schemas.microsoft.com/office/word/2012/wordml" xmlns:wpg="http://schemas.microsoft.com/office/word/2010/wordprocessingGroup" xmlns:wpi="http://schemas.microsoft.com/office/word/2010/wordprocessingInk" xmlns:wne="http://schemas.microsoft.com/office/word/2006/wordml" xmlns:wps="http://schemas.microsoft.com/office/word/2010/wordprocessingShape" mc:Ignorable="w14 w15 wp14">
+<w:glossaryDocument xmlns:wpc="http://schemas.microsoft.com/office/word/2010/wordprocessingCanvas" xmlns:cx="http://schemas.microsoft.com/office/drawing/2014/chartex" xmlns:mc="http://schemas.openxmlformats.org/markup-compatibility/2006" xmlns:o="urn:schemas-microsoft-com:office:office" xmlns:r="http://schemas.openxmlformats.org/officeDocument/2006/relationships" xmlns:m="http://schemas.openxmlformats.org/officeDocument/2006/math" xmlns:v="urn:schemas-microsoft-com:vml" xmlns:wp14="http://schemas.microsoft.com/office/word/2010/wordprocessingDrawing" xmlns:wp="http://schemas.openxmlformats.org/drawingml/2006/wordprocessingDrawing" xmlns:w10="urn:schemas-microsoft-com:office:word" xmlns:w="http://schemas.openxmlformats.org/wordprocessingml/2006/main" xmlns:w14="http://schemas.microsoft.com/office/word/2010/wordml" xmlns:w15="http://schemas.microsoft.com/office/word/2012/wordml" xmlns:w16se="http://schemas.microsoft.com/office/word/2015/wordml/symex" xmlns:wpg="http://schemas.microsoft.com/office/word/2010/wordprocessingGroup" xmlns:wpi="http://schemas.microsoft.com/office/word/2010/wordprocessingInk" xmlns:wne="http://schemas.microsoft.com/office/word/2006/wordml" xmlns:wps="http://schemas.microsoft.com/office/word/2010/wordprocessingShape" mc:Ignorable="w14 w15 w16se wp14">
   <w:docParts>
     <w:docPart>
       <w:docPartPr>
@@ -17297,7 +17263,7 @@
 </file>
 
 <file path=word/glossary/fontTable.xml><?xml version="1.0" encoding="utf-8"?>
-<w:fonts xmlns:mc="http://schemas.openxmlformats.org/markup-compatibility/2006" xmlns:r="http://schemas.openxmlformats.org/officeDocument/2006/relationships" xmlns:w="http://schemas.openxmlformats.org/wordprocessingml/2006/main" xmlns:w14="http://schemas.microsoft.com/office/word/2010/wordml" xmlns:w15="http://schemas.microsoft.com/office/word/2012/wordml" mc:Ignorable="w14 w15">
+<w:fonts xmlns:mc="http://schemas.openxmlformats.org/markup-compatibility/2006" xmlns:r="http://schemas.openxmlformats.org/officeDocument/2006/relationships" xmlns:w="http://schemas.openxmlformats.org/wordprocessingml/2006/main" xmlns:w14="http://schemas.microsoft.com/office/word/2010/wordml" xmlns:w15="http://schemas.microsoft.com/office/word/2012/wordml" xmlns:w16se="http://schemas.microsoft.com/office/word/2015/wordml/symex" mc:Ignorable="w14 w15 w16se">
   <w:font w:name="Symbol">
     <w:panose1 w:val="05050102010706020507"/>
     <w:charset w:val="02"/>
@@ -17450,7 +17416,7 @@
 </file>
 
 <file path=word/glossary/settings.xml><?xml version="1.0" encoding="utf-8"?>
-<w:settings xmlns:mc="http://schemas.openxmlformats.org/markup-compatibility/2006" xmlns:o="urn:schemas-microsoft-com:office:office" xmlns:r="http://schemas.openxmlformats.org/officeDocument/2006/relationships" xmlns:m="http://schemas.openxmlformats.org/officeDocument/2006/math" xmlns:v="urn:schemas-microsoft-com:vml" xmlns:w10="urn:schemas-microsoft-com:office:word" xmlns:w="http://schemas.openxmlformats.org/wordprocessingml/2006/main" xmlns:w14="http://schemas.microsoft.com/office/word/2010/wordml" xmlns:w15="http://schemas.microsoft.com/office/word/2012/wordml" xmlns:sl="http://schemas.openxmlformats.org/schemaLibrary/2006/main" mc:Ignorable="w14 w15">
+<w:settings xmlns:mc="http://schemas.openxmlformats.org/markup-compatibility/2006" xmlns:o="urn:schemas-microsoft-com:office:office" xmlns:r="http://schemas.openxmlformats.org/officeDocument/2006/relationships" xmlns:m="http://schemas.openxmlformats.org/officeDocument/2006/math" xmlns:v="urn:schemas-microsoft-com:vml" xmlns:w10="urn:schemas-microsoft-com:office:word" xmlns:w="http://schemas.openxmlformats.org/wordprocessingml/2006/main" xmlns:w14="http://schemas.microsoft.com/office/word/2010/wordml" xmlns:w15="http://schemas.microsoft.com/office/word/2012/wordml" xmlns:w16se="http://schemas.microsoft.com/office/word/2015/wordml/symex" xmlns:sl="http://schemas.openxmlformats.org/schemaLibrary/2006/main" mc:Ignorable="w14 w15 w16se">
   <w:view w:val="normal"/>
   <w:defaultTabStop w:val="720"/>
   <w:characterSpacingControl w:val="doNotCompress"/>
@@ -17460,6 +17426,7 @@
   </w:compat>
   <w:rsids>
     <w:rsidRoot w:val="00E25610"/>
+    <w:rsid w:val="00A56FF8"/>
     <w:rsid w:val="00E25610"/>
     <w:rsid w:val="00F53D93"/>
     <w:rsid w:val="00F61637"/>
@@ -17479,13 +17446,13 @@
   </m:mathPr>
   <w:themeFontLang w:val="en-US"/>
   <w:clrSchemeMapping w:bg1="light1" w:t1="dark1" w:bg2="light2" w:t2="dark2" w:accent1="accent1" w:accent2="accent2" w:accent3="accent3" w:accent4="accent4" w:accent5="accent5" w:accent6="accent6" w:hyperlink="hyperlink" w:followedHyperlink="followedHyperlink"/>
-  <w:decimalSymbol w:val=","/>
-  <w:listSeparator w:val=";"/>
+  <w:decimalSymbol w:val="."/>
+  <w:listSeparator w:val=","/>
 </w:settings>
 </file>
 
 <file path=word/glossary/styles.xml><?xml version="1.0" encoding="utf-8"?>
-<w:styles xmlns:mc="http://schemas.openxmlformats.org/markup-compatibility/2006" xmlns:r="http://schemas.openxmlformats.org/officeDocument/2006/relationships" xmlns:w="http://schemas.openxmlformats.org/wordprocessingml/2006/main" xmlns:w14="http://schemas.microsoft.com/office/word/2010/wordml" xmlns:w15="http://schemas.microsoft.com/office/word/2012/wordml" mc:Ignorable="w14 w15">
+<w:styles xmlns:mc="http://schemas.openxmlformats.org/markup-compatibility/2006" xmlns:r="http://schemas.openxmlformats.org/officeDocument/2006/relationships" xmlns:w="http://schemas.openxmlformats.org/wordprocessingml/2006/main" xmlns:w14="http://schemas.microsoft.com/office/word/2010/wordml" xmlns:w15="http://schemas.microsoft.com/office/word/2012/wordml" xmlns:w16se="http://schemas.microsoft.com/office/word/2015/wordml/symex" mc:Ignorable="w14 w15 w16se">
   <w:docDefaults>
     <w:rPrDefault>
       <w:rPr>
@@ -17919,7 +17886,7 @@
 </file>
 
 <file path=word/glossary/webSettings.xml><?xml version="1.0" encoding="utf-8"?>
-<w:webSettings xmlns:mc="http://schemas.openxmlformats.org/markup-compatibility/2006" xmlns:r="http://schemas.openxmlformats.org/officeDocument/2006/relationships" xmlns:w="http://schemas.openxmlformats.org/wordprocessingml/2006/main" xmlns:w14="http://schemas.microsoft.com/office/word/2010/wordml" xmlns:w15="http://schemas.microsoft.com/office/word/2012/wordml" mc:Ignorable="w14 w15">
+<w:webSettings xmlns:mc="http://schemas.openxmlformats.org/markup-compatibility/2006" xmlns:r="http://schemas.openxmlformats.org/officeDocument/2006/relationships" xmlns:w="http://schemas.openxmlformats.org/wordprocessingml/2006/main" xmlns:w14="http://schemas.microsoft.com/office/word/2010/wordml" xmlns:w15="http://schemas.microsoft.com/office/word/2012/wordml" xmlns:w16se="http://schemas.microsoft.com/office/word/2015/wordml/symex" mc:Ignorable="w14 w15 w16se">
   <w:allowPNG/>
 </w:webSettings>
 </file>
@@ -18212,7 +18179,7 @@
 </file>
 
 <file path=customXml/itemProps1.xml><?xml version="1.0" encoding="utf-8"?>
-<ds:datastoreItem xmlns:ds="http://schemas.openxmlformats.org/officeDocument/2006/customXml" ds:itemID="{6D94D9E8-2D1D-46AA-8665-88698C64404D}">
+<ds:datastoreItem xmlns:ds="http://schemas.openxmlformats.org/officeDocument/2006/customXml" ds:itemID="{BB3FDADB-9852-4781-9F92-0D095668D97A}">
   <ds:schemaRefs>
     <ds:schemaRef ds:uri="http://schemas.openxmlformats.org/officeDocument/2006/bibliography"/>
   </ds:schemaRefs>

</xml_diff>